<commit_message>
handling request with fake DB or slice
</commit_message>
<xml_diff>
--- a/Go.docx
+++ b/Go.docx
@@ -7628,6 +7628,89 @@
           <w:lang w:val="en-US"/>
         </w:rPr>
       </w:pPr>
+    </w:p>
+    <w:p>
+      <w:pPr>
+        <w:spacing w:before="100" w:beforeAutospacing="1" w:after="100" w:afterAutospacing="1" w:line="240" w:lineRule="auto"/>
+        <w:outlineLvl w:val="2"/>
+        <w:rPr>
+          <w:rFonts w:ascii="Segoe UI" w:eastAsia="Times New Roman" w:hAnsi="Segoe UI" w:cs="Segoe UI"/>
+          <w:color w:val="000000" w:themeColor="text1"/>
+          <w:sz w:val="24"/>
+          <w:szCs w:val="24"/>
+          <w:lang w:val="en-US"/>
+        </w:rPr>
+      </w:pPr>
+    </w:p>
+    <w:p>
+      <w:pPr>
+        <w:spacing w:before="100" w:beforeAutospacing="1" w:after="100" w:afterAutospacing="1" w:line="240" w:lineRule="auto"/>
+        <w:outlineLvl w:val="2"/>
+        <w:rPr>
+          <w:rFonts w:ascii="Segoe UI" w:eastAsia="Times New Roman" w:hAnsi="Segoe UI" w:cs="Segoe UI"/>
+          <w:color w:val="000000" w:themeColor="text1"/>
+          <w:sz w:val="24"/>
+          <w:szCs w:val="24"/>
+          <w:lang w:val="en-US"/>
+        </w:rPr>
+      </w:pPr>
+      <w:r>
+        <w:rPr>
+          <w:rFonts w:ascii="Segoe UI" w:eastAsia="Times New Roman" w:hAnsi="Segoe UI" w:cs="Segoe UI"/>
+          <w:color w:val="000000" w:themeColor="text1"/>
+          <w:sz w:val="24"/>
+          <w:szCs w:val="24"/>
+          <w:lang w:val="en-US"/>
+        </w:rPr>
+        <w:t>Go mod tidy is an expensive cmd</w:t>
+      </w:r>
+    </w:p>
+    <w:p>
+      <w:pPr>
+        <w:spacing w:before="100" w:beforeAutospacing="1" w:after="100" w:afterAutospacing="1" w:line="240" w:lineRule="auto"/>
+        <w:outlineLvl w:val="2"/>
+        <w:rPr>
+          <w:rFonts w:ascii="Segoe UI" w:eastAsia="Times New Roman" w:hAnsi="Segoe UI" w:cs="Segoe UI"/>
+          <w:color w:val="000000" w:themeColor="text1"/>
+          <w:sz w:val="24"/>
+          <w:szCs w:val="24"/>
+          <w:lang w:val="en-US"/>
+        </w:rPr>
+      </w:pPr>
+    </w:p>
+    <w:p>
+      <w:pPr>
+        <w:spacing w:before="100" w:beforeAutospacing="1" w:after="100" w:afterAutospacing="1" w:line="240" w:lineRule="auto"/>
+        <w:outlineLvl w:val="2"/>
+        <w:rPr>
+          <w:rFonts w:ascii="Segoe UI" w:eastAsia="Times New Roman" w:hAnsi="Segoe UI" w:cs="Segoe UI"/>
+          <w:color w:val="000000" w:themeColor="text1"/>
+          <w:sz w:val="24"/>
+          <w:szCs w:val="24"/>
+          <w:lang w:val="en-US"/>
+        </w:rPr>
+      </w:pPr>
+      <w:r>
+        <w:rPr>
+          <w:rFonts w:ascii="Segoe UI" w:eastAsia="Times New Roman" w:hAnsi="Segoe UI" w:cs="Segoe UI"/>
+          <w:color w:val="000000" w:themeColor="text1"/>
+          <w:sz w:val="24"/>
+          <w:szCs w:val="24"/>
+          <w:lang w:val="en-US"/>
+        </w:rPr>
+        <w:t xml:space="preserve">Not only tidy </w:t>
+      </w:r>
+      <w:r>
+        <w:rPr>
+          <w:rFonts w:ascii="Segoe UI" w:eastAsia="Times New Roman" w:hAnsi="Segoe UI" w:cs="Segoe UI"/>
+          <w:color w:val="000000" w:themeColor="text1"/>
+          <w:sz w:val="24"/>
+          <w:szCs w:val="24"/>
+          <w:lang w:val="en-US"/>
+        </w:rPr>
+        <w:br/>
+        <w:t>after go mod all the operations are expensive</w:t>
+      </w:r>
     </w:p>
     <w:sectPr>
       <w:pgSz w:w="11906" w:h="16838"/>

</xml_diff>